<commit_message>
created progress rpt, new PCB folder properly named via template use, fixed initial radio text code (it works now)
</commit_message>
<xml_diff>
--- a/docs/proposal documents/InitialProjectProposal.docx
+++ b/docs/proposal documents/InitialProjectProposal.docx
@@ -4995,7 +4995,7 @@
       </w:pPr>
       <w:r>
         <w:drawing>
-          <wp:inline wp14:editId="204F3B66" wp14:anchorId="2CC32287">
+          <wp:inline wp14:editId="52F4CD7A" wp14:anchorId="2CC32287">
             <wp:extent cx="5125084" cy="5979161"/>
             <wp:effectExtent l="0" t="7937" r="0" b="0"/>
             <wp:docPr id="5" name="Picture 4" title=""/>
@@ -5010,7 +5010,7 @@
                     <pic:cNvPicPr/>
                   </pic:nvPicPr>
                   <pic:blipFill>
-                    <a:blip r:embed="Rd16c6e3019ed427e">
+                    <a:blip r:embed="Rfe15a47e66ee4642">
                       <a:extLst xmlns:a="http://schemas.openxmlformats.org/drawingml/2006/main">
                         <a:ext uri="{FF2B5EF4-FFF2-40B4-BE49-F238E27FC236}">
                           <a16:creationId xmlns:arto="http://schemas.microsoft.com/office/word/2006/arto" xmlns="" xmlns:o="urn:schemas-microsoft-com:office:office" xmlns:v="urn:schemas-microsoft-com:vml" xmlns:w10="urn:schemas-microsoft-com:office:word" xmlns:w="http://schemas.openxmlformats.org/wordprocessingml/2006/main" xmlns:a14="http://schemas.microsoft.com/office/drawing/2010/main" xmlns:a16="http://schemas.microsoft.com/office/drawing/2014/main" id="{F6E4584D-DD65-4D17-89D3-EC5C990C6B48}"/>

</xml_diff>